<commit_message>
analysis for ATBC abstract
</commit_message>
<xml_diff>
--- a/metadata_analysis.docx
+++ b/metadata_analysis.docx
@@ -93,7 +93,7 @@
         <w:pStyle w:val="FirstParagraph"/>
       </w:pPr>
       <w:r>
-        <w:t xml:space="preserve">Our objectives are to understand (1) who and where tree-based data on India was being published from, (2) to understand geographic gaps in sampling effort (3) status of data availability across studies.</w:t>
+        <w:t xml:space="preserve">We seek to understand (1) publication biases and (2) geographic gaps in tree community research in India.</w:t>
       </w:r>
     </w:p>
     <w:p>
@@ -111,24 +111,7 @@
         <w:pStyle w:val="FirstParagraph"/>
       </w:pPr>
       <w:r>
-        <w:t xml:space="preserve">We created a database of peer-reviewed articles published between 1991-2023 from Indian ecosystems that use tree inventory information from multispecies communities. We used a Web of Science Search to search abstracts for the terms ((tree diversity OR forest structure OR (tree* AND biomass) OR (forest* AND biomass*) OR carbon stock OR vegetation survey* OR vegetation sampling OR (tree* AND plot*) OR (forest* AND plot*) OR (measur* AND tree*) OR (checklist* AND flora*) OR (checklist* AND tree*) OR (checklist* AND plant*)) AND India), that produced 3353 entries. Although this might result in many false positives, we intended to cast a wide net. We then manually sorted these for relevance using three criteria -</w:t>
-      </w:r>
-      <w:r>
-        <w:rPr>
-          <w:i/>
-        </w:rPr>
-        <w:t xml:space="preserve">) a) reports on data from multi-species tree communities b) either using plot, transect or checklist c) in India</w:t>
-      </w:r>
-      <w:r>
-        <w:t xml:space="preserve">.</w:t>
-      </w:r>
-    </w:p>
-    <w:p>
-      <w:pPr>
-        <w:pStyle w:val="BodyText"/>
-      </w:pPr>
-      <w:r>
-        <w:t xml:space="preserve">With this filtered dataset, we looked for trends in publication. We used WoS tools to derive publication year, journal names, authors and affiliations. We used Google maps based tools to extract locations of author affiliations. We analysed this using community ecology methods, following Mori et al 2015.</w:t>
+        <w:t xml:space="preserve">We created a database of peer-reviewed articles published between 1991-2023 from Indian ecosystems that use tree inventory information from multispecies communities. We used a Web of Science (WoS) Search to search abstracts using broad search terms for tree, vegetation, plot or biomass based studies in India, which returned 3353 entries and manually sorted these for relevance. With this filtered dataset, we attempted to discern patterns in publication. We used WoS tools to derive publication year, journal names, authors and affiliations and Google maps-based tools to extract locations of author affiliations. We analysed this dataset using community ecology methods, following Mori et al 2015.</w:t>
       </w:r>
     </w:p>
     <w:p>
@@ -215,7 +198,7 @@
         <w:pStyle w:val="FirstParagraph"/>
       </w:pPr>
       <w:r>
-        <w:t xml:space="preserve">We have completed phase I of the INvenTree metadata analysis. Manual sorting resulted in 592 publications that report tree inventories either using plot/transect methods (n=443), checklists (n=47) while 79 were of uncertain methods.</w:t>
+        <w:t xml:space="preserve">Manual sorting resulted in 657 potentially relevant publications that report on tree inventories from multispecies communities in India either using plot/transect methods (n=496), checklists (n=54).</w:t>
       </w:r>
     </w:p>
     <w:p>
@@ -223,7 +206,7 @@
         <w:pStyle w:val="BodyText"/>
       </w:pPr>
       <w:r>
-        <w:t xml:space="preserve">Preliminary results show that publications spanned 489 journals, with the top 3 being TROPICAL ECOLOGY (n=47), CURRENT SCIENCE (n=30) and BIODIVERSITY AND CONSERVATION (n=27). The Shannon’s diversity of journals was 4.5339961, suggesting high dominance.</w:t>
+        <w:t xml:space="preserve">Preliminary results show that publications spanned 545 journals; the top 3 were TROPICAL ECOLOGY (n=50), CURRENT SCIENCE (n=32) and BIODIVERSITY AND CONSERVATION (n=28). The Shannon’s diversity of journals was 4.6, suggesting high dominance. Across the papers, there were 2229 instances of authorship with the most number (n=1620) from India, followed by United States of America (n=69). Corresponding authors were predominantly affiliated to institutions in India (n=403 out of 657), followed by United States of America (n=26). There were a total of 525 corresponding author affiliations with a Shannon’s diversity of 6.19.</w:t>
       </w:r>
     </w:p>
     <w:p>
@@ -231,15 +214,7 @@
         <w:pStyle w:val="BodyText"/>
       </w:pPr>
       <w:r>
-        <w:t xml:space="preserve">Corresponding authors were predominantly affiliated to institutions in India (n=362 out of 592), followed by United States of America (n=23). Across the papers, there were 2000 points of authorship with the most number (n=1449) from India. Authors were second most frequently from United States of America (n=61).</w:t>
-      </w:r>
-    </w:p>
-    <w:p>
-      <w:pPr>
-        <w:pStyle w:val="BodyText"/>
-      </w:pPr>
-      <w:r>
-        <w:t xml:space="preserve">In ongoing analyses, we are assessing the spread and accessibility of the data as well as gaps.</w:t>
+        <w:t xml:space="preserve">Ongoing analyses will assess geographic and habitat biases.</w:t>
       </w:r>
     </w:p>
     <w:p>
@@ -257,7 +232,7 @@
         <w:pStyle w:val="FirstParagraph"/>
       </w:pPr>
       <w:r>
-        <w:t xml:space="preserve">Based on our metadata analysis, we identify opportunities for collaboration and data sharing among Indian scientists as well as between Indian scientists and foreign collaborators to further the goals of understanding forest dynamics in the region. We thus motivate the INvenTree network to share and synthesise tree-based data that will help fill crucial gaps in our understanding of forest dynamics from the region and allow novel syntheses and application.</w:t>
+        <w:t xml:space="preserve">Based on our metadata analysis, we identify opportunities for collaboration and data sharing among Indian scientists as well as between Indian scientists and foreign collaborators towards a more diverse and equitable community of ecologists. We thus motivate the INvenTree network to share and synthesise tree-based data that will help fill crucial gaps in our understanding of forest dynamics from the region and allow novel syntheses and application.</w:t>
       </w:r>
     </w:p>
     <w:sectPr/>

</xml_diff>